<commit_message>
¿Qué es DOM? P2
</commit_message>
<xml_diff>
--- a/Actividad2.docx
+++ b/Actividad2.docx
@@ -160,61 +160,7 @@
           <w:sz w:val="24"/>
           <w:szCs w:val="24"/>
         </w:rPr>
-        <w:t>XML DOM (</w:t>
-      </w:r>
-      <w:proofErr w:type="spellStart"/>
-      <w:r>
-        <w:rPr>
-          <w:rFonts w:ascii="Arial" w:hAnsi="Arial" w:cs="Arial"/>
-          <w:sz w:val="24"/>
-          <w:szCs w:val="24"/>
-        </w:rPr>
-        <w:t>Document</w:t>
-      </w:r>
-      <w:proofErr w:type="spellEnd"/>
-      <w:r>
-        <w:rPr>
-          <w:rFonts w:ascii="Arial" w:hAnsi="Arial" w:cs="Arial"/>
-          <w:sz w:val="24"/>
-          <w:szCs w:val="24"/>
-        </w:rPr>
-        <w:t xml:space="preserve"> </w:t>
-      </w:r>
-      <w:proofErr w:type="spellStart"/>
-      <w:r>
-        <w:rPr>
-          <w:rFonts w:ascii="Arial" w:hAnsi="Arial" w:cs="Arial"/>
-          <w:sz w:val="24"/>
-          <w:szCs w:val="24"/>
-        </w:rPr>
-        <w:t>Object</w:t>
-      </w:r>
-      <w:proofErr w:type="spellEnd"/>
-      <w:r>
-        <w:rPr>
-          <w:rFonts w:ascii="Arial" w:hAnsi="Arial" w:cs="Arial"/>
-          <w:sz w:val="24"/>
-          <w:szCs w:val="24"/>
-        </w:rPr>
-        <w:t xml:space="preserve"> </w:t>
-      </w:r>
-      <w:proofErr w:type="spellStart"/>
-      <w:r>
-        <w:rPr>
-          <w:rFonts w:ascii="Arial" w:hAnsi="Arial" w:cs="Arial"/>
-          <w:sz w:val="24"/>
-          <w:szCs w:val="24"/>
-        </w:rPr>
-        <w:t>Model</w:t>
-      </w:r>
-      <w:proofErr w:type="spellEnd"/>
-      <w:r>
-        <w:rPr>
-          <w:rFonts w:ascii="Arial" w:hAnsi="Arial" w:cs="Arial"/>
-          <w:sz w:val="24"/>
-          <w:szCs w:val="24"/>
-        </w:rPr>
-        <w:t>)</w:t>
+        <w:t>XML DOM (Document Object Model)</w:t>
       </w:r>
       <w:r>
         <w:rPr>
@@ -265,7 +211,32 @@
           <w:sz w:val="24"/>
           <w:szCs w:val="24"/>
         </w:rPr>
-        <w:t>Permite definir sus estructuras lógicas, así como el modo en el que se puede acceder y modificar dichos documentos. XML presenta los datos o información relevante almacenada en diversos sistemas, y DOM permite que esos datos puedan ser manipulados.</w:t>
+        <w:t>Permite definir sus estructuras lógicas, así como el modo en el que se puede acceder y modificar dichos documentos. XML presenta los datos o información relevante almacenada en diversos sistemas, y DOM permite que esos datos puedan ser manipulados</w:t>
+      </w:r>
+      <w:r>
+        <w:rPr>
+          <w:rFonts w:ascii="Arial" w:hAnsi="Arial" w:cs="Arial"/>
+          <w:sz w:val="24"/>
+          <w:szCs w:val="24"/>
+        </w:rPr>
+        <w:t>.</w:t>
+      </w:r>
+    </w:p>
+    <w:p>
+      <w:pPr>
+        <w:rPr>
+          <w:rFonts w:ascii="Arial" w:hAnsi="Arial" w:cs="Arial"/>
+          <w:sz w:val="24"/>
+          <w:szCs w:val="24"/>
+        </w:rPr>
+      </w:pPr>
+      <w:r>
+        <w:rPr>
+          <w:rFonts w:ascii="Arial" w:hAnsi="Arial" w:cs="Arial"/>
+          <w:sz w:val="24"/>
+          <w:szCs w:val="24"/>
+        </w:rPr>
+        <w:t>Un documento XML está formado a partir de varios nodos que contienen información organizada jerárquicamente, y con DOM lo que se hace es describir esos nodos y las relaciones entre ellos. XML DOM como tal, proporciona una API para que los desarrolladores puedan agregar, editar, mover o eliminar nodos específicos con el fin de crear una aplicación.</w:t>
       </w:r>
     </w:p>
     <w:p>

</xml_diff>